<commit_message>
Deploy website to GitHub: e6685a9a50b7ce71129f44a08de8a4a3d44ab8aa
</commit_message>
<xml_diff>
--- a/files/meetings/agm-2017/important-doc/40thAGMAgenda.docx
+++ b/files/meetings/agm-2017/important-doc/40thAGMAgenda.docx
@@ -3456,15 +3456,27 @@
               </w:rPr>
               <w:t>CMA/MDFM/Joule Panel</w:t>
             </w:r>
-          </w:p>
-          <w:p>
-            <w:pPr>
-              <w:jc w:val="center"/>
-              <w:rPr>
-                <w:rFonts w:ascii="Arial" w:hAnsi="Arial"/>
-                <w:b/>
-                <w:sz w:val="20"/>
-                <w:szCs w:val="20"/>
+            <w:r>
+              <w:rPr>
+                <w:rFonts w:ascii="Arial" w:hAnsi="Arial"/>
+                <w:b/>
+                <w:sz w:val="20"/>
+                <w:szCs w:val="20"/>
+              </w:rPr>
+              <w:t xml:space="preserve"> &amp; Presentation of MDFM Travel Awards</w:t>
+            </w:r>
+          </w:p>
+          <w:p>
+            <w:pPr>
+              <w:shd w:val="clear" w:color="auto" w:fill="FFFFFF"/>
+              <w:jc w:val="center"/>
+              <w:textAlignment w:val="center"/>
+              <w:rPr>
+                <w:rFonts w:ascii="Arial" w:hAnsi="Arial" w:cs="Arial"/>
+                <w:color w:val="222222"/>
+                <w:sz w:val="20"/>
+                <w:szCs w:val="20"/>
+                <w:lang w:val="en-CA"/>
               </w:rPr>
             </w:pPr>
             <w:r>
@@ -3481,7 +3493,73 @@
                 <w:sz w:val="20"/>
                 <w:szCs w:val="20"/>
               </w:rPr>
-              <w:t xml:space="preserve">estell, MDFM </w:t>
+              <w:t>estell (</w:t>
+            </w:r>
+            <w:r>
+              <w:rPr>
+                <w:rFonts w:ascii="Arial" w:hAnsi="Arial"/>
+                <w:sz w:val="20"/>
+                <w:szCs w:val="20"/>
+              </w:rPr>
+              <w:t>MDFM</w:t>
+            </w:r>
+            <w:r>
+              <w:rPr>
+                <w:rFonts w:ascii="Arial" w:hAnsi="Arial"/>
+                <w:sz w:val="20"/>
+                <w:szCs w:val="20"/>
+              </w:rPr>
+              <w:t xml:space="preserve">), </w:t>
+            </w:r>
+            <w:r>
+              <w:rPr>
+                <w:rFonts w:ascii="Arial" w:hAnsi="Arial" w:cs="Arial"/>
+                <w:color w:val="222222"/>
+                <w:sz w:val="20"/>
+                <w:szCs w:val="20"/>
+                <w:lang w:val="en-CA"/>
+              </w:rPr>
+              <w:t>Allison Seymour (</w:t>
+            </w:r>
+            <w:r>
+              <w:rPr>
+                <w:rFonts w:ascii="Arial" w:hAnsi="Arial" w:cs="Arial"/>
+                <w:color w:val="222222"/>
+                <w:sz w:val="20"/>
+                <w:szCs w:val="20"/>
+                <w:lang w:val="en-CA"/>
+              </w:rPr>
+              <w:t>MDFM</w:t>
+            </w:r>
+            <w:r>
+              <w:rPr>
+                <w:rFonts w:ascii="Arial" w:hAnsi="Arial" w:cs="Arial"/>
+                <w:color w:val="222222"/>
+                <w:sz w:val="20"/>
+                <w:szCs w:val="20"/>
+                <w:lang w:val="en-CA"/>
+              </w:rPr>
+              <w:t xml:space="preserve">), </w:t>
+            </w:r>
+            <w:r>
+              <w:rPr>
+                <w:rFonts w:ascii="Arial" w:hAnsi="Arial" w:cs="Arial"/>
+                <w:color w:val="222222"/>
+                <w:sz w:val="20"/>
+                <w:szCs w:val="20"/>
+                <w:lang w:val="en-CA"/>
+              </w:rPr>
+              <w:t>CMA &amp; Joule</w:t>
+            </w:r>
+            <w:r>
+              <w:rPr>
+                <w:rFonts w:ascii="Arial" w:hAnsi="Arial" w:cs="Arial"/>
+                <w:color w:val="222222"/>
+                <w:sz w:val="20"/>
+                <w:szCs w:val="20"/>
+                <w:lang w:val="en-CA"/>
+              </w:rPr>
+              <w:t xml:space="preserve"> Reps TBD </w:t>
             </w:r>
           </w:p>
         </w:tc>
@@ -3659,6 +3737,16 @@
               </w:rPr>
               <w:t>Daniel Peretz, VP Finance</w:t>
             </w:r>
+            <w:r>
+              <w:rPr>
+                <w:rFonts w:ascii="Arial" w:hAnsi="Arial"/>
+                <w:sz w:val="20"/>
+                <w:szCs w:val="20"/>
+              </w:rPr>
+              <w:t xml:space="preserve"> </w:t>
+            </w:r>
+            <w:bookmarkStart w:id="0" w:name="_GoBack"/>
+            <w:bookmarkEnd w:id="0"/>
           </w:p>
         </w:tc>
       </w:tr>
@@ -3794,7 +3882,15 @@
                 <w:sz w:val="20"/>
                 <w:szCs w:val="20"/>
               </w:rPr>
-              <w:t xml:space="preserve"> - 1:15pm</w:t>
+              <w:t xml:space="preserve"> - 1:30</w:t>
+            </w:r>
+            <w:r>
+              <w:rPr>
+                <w:rFonts w:ascii="Arial" w:hAnsi="Arial"/>
+                <w:sz w:val="20"/>
+                <w:szCs w:val="20"/>
+              </w:rPr>
+              <w:t>pm</w:t>
             </w:r>
           </w:p>
         </w:tc>
@@ -3897,7 +3993,7 @@
                 <w:sz w:val="20"/>
                 <w:szCs w:val="20"/>
               </w:rPr>
-              <w:t>1:15</w:t>
+              <w:t>1:30</w:t>
             </w:r>
             <w:r>
               <w:rPr>
@@ -3943,8 +4039,6 @@
                 <w:szCs w:val="20"/>
               </w:rPr>
             </w:pPr>
-            <w:bookmarkStart w:id="0" w:name="_GoBack"/>
-            <w:bookmarkEnd w:id="0"/>
           </w:p>
           <w:p>
             <w:pPr>
@@ -4111,6 +4205,16 @@
               </w:rPr>
               <w:t>Virtual Hospice</w:t>
             </w:r>
+            <w:r>
+              <w:rPr>
+                <w:rFonts w:ascii="Arial" w:hAnsi="Arial"/>
+                <w:i/>
+                <w:color w:val="1F497D" w:themeColor="text2"/>
+                <w:sz w:val="18"/>
+                <w:szCs w:val="18"/>
+              </w:rPr>
+              <w:t xml:space="preserve"> </w:t>
+            </w:r>
           </w:p>
         </w:tc>
       </w:tr>
@@ -4182,15 +4286,15 @@
                 <w:sz w:val="20"/>
                 <w:szCs w:val="20"/>
               </w:rPr>
-              <w:t>0</w:t>
-            </w:r>
-            <w:r>
-              <w:rPr>
-                <w:rFonts w:ascii="Arial" w:hAnsi="Arial"/>
-                <w:sz w:val="20"/>
-                <w:szCs w:val="20"/>
-              </w:rPr>
-              <w:t>0pm</w:t>
+              <w:t>15</w:t>
+            </w:r>
+            <w:r>
+              <w:rPr>
+                <w:rFonts w:ascii="Arial" w:hAnsi="Arial"/>
+                <w:sz w:val="20"/>
+                <w:szCs w:val="20"/>
+              </w:rPr>
+              <w:t>pm</w:t>
             </w:r>
           </w:p>
         </w:tc>
@@ -4279,7 +4383,31 @@
                 <w:sz w:val="20"/>
                 <w:szCs w:val="20"/>
               </w:rPr>
-              <w:t>5:00 - 6:00pm</w:t>
+              <w:t>5:15</w:t>
+            </w:r>
+            <w:r>
+              <w:rPr>
+                <w:rFonts w:ascii="Arial" w:hAnsi="Arial"/>
+                <w:sz w:val="20"/>
+                <w:szCs w:val="20"/>
+              </w:rPr>
+              <w:t xml:space="preserve"> - </w:t>
+            </w:r>
+            <w:r>
+              <w:rPr>
+                <w:rFonts w:ascii="Arial" w:hAnsi="Arial"/>
+                <w:sz w:val="20"/>
+                <w:szCs w:val="20"/>
+              </w:rPr>
+              <w:t>6:15</w:t>
+            </w:r>
+            <w:r>
+              <w:rPr>
+                <w:rFonts w:ascii="Arial" w:hAnsi="Arial"/>
+                <w:sz w:val="20"/>
+                <w:szCs w:val="20"/>
+              </w:rPr>
+              <w:t>pm</w:t>
             </w:r>
           </w:p>
         </w:tc>
@@ -4407,7 +4535,15 @@
                 <w:sz w:val="20"/>
                 <w:szCs w:val="20"/>
               </w:rPr>
-              <w:t>7:00pm</w:t>
+              <w:t>7:15</w:t>
+            </w:r>
+            <w:r>
+              <w:rPr>
+                <w:rFonts w:ascii="Arial" w:hAnsi="Arial"/>
+                <w:sz w:val="20"/>
+                <w:szCs w:val="20"/>
+              </w:rPr>
+              <w:t>pm</w:t>
             </w:r>
           </w:p>
         </w:tc>
@@ -4600,6 +4736,14 @@
               </w:rPr>
               <w:t>10:00</w:t>
             </w:r>
+            <w:r>
+              <w:rPr>
+                <w:rFonts w:ascii="Arial" w:hAnsi="Arial"/>
+                <w:sz w:val="20"/>
+                <w:szCs w:val="20"/>
+              </w:rPr>
+              <w:t>-11:00pm</w:t>
+            </w:r>
           </w:p>
         </w:tc>
         <w:tc>
@@ -4631,7 +4775,17 @@
                 <w:sz w:val="20"/>
                 <w:szCs w:val="20"/>
               </w:rPr>
-              <w:t>Shuttles back to Hotel</w:t>
+              <w:t xml:space="preserve">Shuttles </w:t>
+            </w:r>
+            <w:r>
+              <w:rPr>
+                <w:rFonts w:ascii="Arial" w:hAnsi="Arial"/>
+                <w:b/>
+                <w:i/>
+                <w:sz w:val="20"/>
+                <w:szCs w:val="20"/>
+              </w:rPr>
+              <w:t>to Social and Hotel</w:t>
             </w:r>
           </w:p>
         </w:tc>
@@ -4664,7 +4818,31 @@
                 <w:sz w:val="20"/>
                 <w:szCs w:val="20"/>
               </w:rPr>
-              <w:t xml:space="preserve">10:30pm </w:t>
+              <w:t>1</w:t>
+            </w:r>
+            <w:r>
+              <w:rPr>
+                <w:rFonts w:ascii="Arial" w:hAnsi="Arial"/>
+                <w:sz w:val="20"/>
+                <w:szCs w:val="20"/>
+              </w:rPr>
+              <w:t>1:0</w:t>
+            </w:r>
+            <w:r>
+              <w:rPr>
+                <w:rFonts w:ascii="Arial" w:hAnsi="Arial"/>
+                <w:sz w:val="20"/>
+                <w:szCs w:val="20"/>
+              </w:rPr>
+              <w:t xml:space="preserve">0pm </w:t>
+            </w:r>
+            <w:r>
+              <w:rPr>
+                <w:rFonts w:ascii="Arial" w:hAnsi="Arial"/>
+                <w:sz w:val="20"/>
+                <w:szCs w:val="20"/>
+              </w:rPr>
+              <w:t>onward</w:t>
             </w:r>
           </w:p>
         </w:tc>

</xml_diff>